<commit_message>
kembali ke ERD awal
</commit_message>
<xml_diff>
--- a/public/file/template/L001.docx
+++ b/public/file/template/L001.docx
@@ -75,7 +75,7 @@
       <w:pPr>
         <w:numPr>
           <w:ilvl w:val="0"/>
-          <w:numId w:val="33"/>
+          <w:numId w:val="41"/>
         </w:numPr>
         <w:rPr>
           <w:rFonts w:ascii="Times New Roman" w:hAnsi="Times New Roman"/>
@@ -109,21 +109,14 @@
           <w:lang w:val="id-ID"/>
         </w:rPr>
         <w:tab/>
-        <w:t xml:space="preserve">:  </w:t>
-      </w:r>
-      <w:r>
-        <w:rPr>
-          <w:rFonts w:ascii="Times New Roman" w:hAnsi="Times New Roman"/>
-          <w:lang w:val="id-ID"/>
-        </w:rPr>
-        <w:t>${penandatangan_nama}</w:t>
+        <w:t>:  ${penandatangan_nama}</w:t>
       </w:r>
     </w:p>
     <w:p>
       <w:pPr>
         <w:numPr>
           <w:ilvl w:val="0"/>
-          <w:numId w:val="33"/>
+          <w:numId w:val="41"/>
         </w:numPr>
         <w:rPr>
           <w:rFonts w:ascii="Times New Roman" w:hAnsi="Times New Roman"/>
@@ -157,21 +150,14 @@
           <w:lang w:val="id-ID"/>
         </w:rPr>
         <w:tab/>
-        <w:t xml:space="preserve">:  </w:t>
-      </w:r>
-      <w:r>
-        <w:rPr>
-          <w:rFonts w:ascii="Times New Roman" w:hAnsi="Times New Roman"/>
-          <w:lang w:val="id-ID"/>
-        </w:rPr>
-        <w:t>${penandatangan_id_user}</w:t>
+        <w:t>:  ${penandatangan_id_user}</w:t>
       </w:r>
     </w:p>
     <w:p>
       <w:pPr>
         <w:numPr>
           <w:ilvl w:val="0"/>
-          <w:numId w:val="33"/>
+          <w:numId w:val="41"/>
         </w:numPr>
         <w:rPr>
           <w:rFonts w:ascii="Times New Roman" w:hAnsi="Times New Roman"/>
@@ -198,14 +184,7 @@
           <w:lang w:val="id-ID"/>
         </w:rPr>
         <w:tab/>
-        <w:t xml:space="preserve">:  </w:t>
-      </w:r>
-      <w:r>
-        <w:rPr>
-          <w:rFonts w:ascii="Times New Roman" w:hAnsi="Times New Roman"/>
-          <w:lang w:val="id-ID"/>
-        </w:rPr>
-        <w:t>${penandatangan_pangkat}/ ${penandatangan_golongan}</w:t>
+        <w:t>:  ${penandatangan_pangkat}/ ${penandatangan_golongan}</w:t>
       </w:r>
       <w:r>
         <w:rPr>
@@ -219,7 +198,7 @@
       <w:pPr>
         <w:numPr>
           <w:ilvl w:val="0"/>
-          <w:numId w:val="33"/>
+          <w:numId w:val="41"/>
         </w:numPr>
         <w:rPr>
           <w:rFonts w:ascii="Times New Roman" w:hAnsi="Times New Roman"/>
@@ -253,21 +232,14 @@
           <w:lang w:val="id-ID"/>
         </w:rPr>
         <w:tab/>
-        <w:t xml:space="preserve">:  </w:t>
-      </w:r>
-      <w:r>
-        <w:rPr>
-          <w:rFonts w:ascii="Times New Roman" w:hAnsi="Times New Roman"/>
-          <w:lang w:val="id-ID"/>
-        </w:rPr>
-        <w:t>${penandatangan_jabatan}</w:t>
+        <w:t>:  ${penandatangan_jabatan}</w:t>
       </w:r>
     </w:p>
     <w:p>
       <w:pPr>
         <w:numPr>
           <w:ilvl w:val="0"/>
-          <w:numId w:val="33"/>
+          <w:numId w:val="41"/>
         </w:numPr>
         <w:rPr>
           <w:rFonts w:ascii="Times New Roman" w:hAnsi="Times New Roman"/>
@@ -301,14 +273,7 @@
           <w:lang w:val="id-ID"/>
         </w:rPr>
         <w:tab/>
-        <w:t xml:space="preserve">:  </w:t>
-      </w:r>
-      <w:r>
-        <w:rPr>
-          <w:rFonts w:ascii="Times New Roman" w:hAnsi="Times New Roman"/>
-          <w:lang w:val="id-ID"/>
-        </w:rPr>
-        <w:t>${fakultas}</w:t>
+        <w:t>:  ${fakultas}</w:t>
       </w:r>
     </w:p>
     <w:p>
@@ -318,6 +283,8 @@
           <w:rFonts w:ascii="Times New Roman" w:hAnsi="Times New Roman"/>
         </w:rPr>
       </w:pPr>
+      <w:bookmarkStart w:id="0" w:name="_GoBack"/>
+      <w:bookmarkEnd w:id="0"/>
       <w:r>
         <w:rPr>
           <w:rFonts w:ascii="Times New Roman" w:hAnsi="Times New Roman"/>
@@ -701,15 +668,7 @@
         <w:rPr>
           <w:rFonts w:ascii="Times New Roman" w:hAnsi="Times New Roman"/>
         </w:rPr>
-        <w:t>${nik</w:t>
-      </w:r>
-      <w:bookmarkStart w:id="0" w:name="_GoBack"/>
-      <w:bookmarkEnd w:id="0"/>
-      <w:r>
-        <w:rPr>
-          <w:rFonts w:ascii="Times New Roman" w:hAnsi="Times New Roman"/>
-        </w:rPr>
-        <w:t>}</w:t>
+        <w:t>${nik}</w:t>
       </w:r>
     </w:p>
     <w:p>
@@ -763,7 +722,7 @@
         <w:rPr>
           <w:rFonts w:ascii="Times New Roman" w:hAnsi="Times New Roman"/>
         </w:rPr>
-        <w:t>ortu_pangkat</w:t>
+        <w:t>pangkat_ortu</w:t>
       </w:r>
       <w:proofErr w:type="spellEnd"/>
       <w:r>
@@ -777,7 +736,7 @@
         <w:rPr>
           <w:rFonts w:ascii="Times New Roman" w:hAnsi="Times New Roman"/>
         </w:rPr>
-        <w:t>ortu_golongan</w:t>
+        <w:t>golongan_ortu</w:t>
       </w:r>
       <w:proofErr w:type="spellEnd"/>
       <w:r>
@@ -975,21 +934,41 @@
           <w:rFonts w:ascii="Times New Roman" w:hAnsi="Times New Roman"/>
           <w:lang w:val="id-ID"/>
         </w:rPr>
-        <w:t xml:space="preserve"> Untuk M</w:t>
-      </w:r>
-      <w:r>
-        <w:rPr>
-          <w:rFonts w:ascii="Times New Roman" w:hAnsi="Times New Roman"/>
-          <w:lang w:val="id-ID"/>
-        </w:rPr>
-        <w:t>endapatkan Tunjang</w:t>
-      </w:r>
-      <w:r>
-        <w:rPr>
-          <w:rFonts w:ascii="Times New Roman" w:hAnsi="Times New Roman"/>
-          <w:lang w:val="id-ID"/>
-        </w:rPr>
-        <w:t>an  Anak</w:t>
+        <w:t xml:space="preserve"> Untuk </w:t>
+      </w:r>
+      <w:r>
+        <w:rPr>
+          <w:rFonts w:ascii="Times New Roman" w:hAnsi="Times New Roman"/>
+        </w:rPr>
+        <w:t>m</w:t>
+      </w:r>
+      <w:r>
+        <w:rPr>
+          <w:rFonts w:ascii="Times New Roman" w:hAnsi="Times New Roman"/>
+          <w:lang w:val="id-ID"/>
+        </w:rPr>
+        <w:t>endapatkan t</w:t>
+      </w:r>
+      <w:r>
+        <w:rPr>
+          <w:rFonts w:ascii="Times New Roman" w:hAnsi="Times New Roman"/>
+          <w:lang w:val="id-ID"/>
+        </w:rPr>
+        <w:t>unjang</w:t>
+      </w:r>
+      <w:r>
+        <w:rPr>
+          <w:rFonts w:ascii="Times New Roman" w:hAnsi="Times New Roman"/>
+          <w:lang w:val="id-ID"/>
+        </w:rPr>
+        <w:t>an  a</w:t>
+      </w:r>
+      <w:r>
+        <w:rPr>
+          <w:rFonts w:ascii="Times New Roman" w:hAnsi="Times New Roman"/>
+          <w:lang w:val="id-ID"/>
+        </w:rPr>
+        <w:t>nak/</w:t>
       </w:r>
       <w:r>
         <w:rPr>
@@ -1002,81 +981,65 @@
           <w:rFonts w:ascii="Times New Roman" w:hAnsi="Times New Roman"/>
           <w:lang w:val="id-ID"/>
         </w:rPr>
-        <w:t>/</w:t>
-      </w:r>
-      <w:r>
-        <w:rPr>
-          <w:rFonts w:ascii="Times New Roman" w:hAnsi="Times New Roman"/>
-          <w:lang w:val="id-ID"/>
-        </w:rPr>
-        <w:t>Taspen</w:t>
-      </w:r>
-      <w:r>
-        <w:rPr>
-          <w:rFonts w:ascii="Times New Roman" w:hAnsi="Times New Roman"/>
-          <w:lang w:val="id-ID"/>
-        </w:rPr>
-        <w:t>/</w:t>
+        <w:t>T</w:t>
+      </w:r>
+      <w:r>
+        <w:rPr>
+          <w:rFonts w:ascii="Times New Roman" w:hAnsi="Times New Roman"/>
+        </w:rPr>
+        <w:t xml:space="preserve">ASPEN/ </w:t>
+      </w:r>
+      <w:r>
+        <w:rPr>
+          <w:rFonts w:ascii="Times New Roman" w:hAnsi="Times New Roman"/>
+        </w:rPr>
+        <w:t>BPJS</w:t>
       </w:r>
     </w:p>
     <w:p>
       <w:pPr>
-        <w:ind w:left="3436" w:firstLine="164"/>
-        <w:rPr>
-          <w:rFonts w:ascii="Times New Roman" w:hAnsi="Times New Roman"/>
-          <w:lang w:val="id-ID"/>
-        </w:rPr>
-      </w:pPr>
-      <w:r>
-        <w:rPr>
-          <w:rFonts w:ascii="Times New Roman" w:hAnsi="Times New Roman"/>
-          <w:lang w:val="id-ID"/>
-        </w:rPr>
-        <w:t xml:space="preserve">   Asuransi Kesehatan</w:t>
-      </w:r>
-      <w:r>
-        <w:rPr>
-          <w:rFonts w:ascii="Times New Roman" w:hAnsi="Times New Roman"/>
-          <w:lang w:val="id-ID"/>
-        </w:rPr>
-        <w:t>.</w:t>
-      </w:r>
+        <w:ind w:left="1080"/>
+        <w:rPr>
+          <w:rFonts w:ascii="Times New Roman" w:hAnsi="Times New Roman"/>
+          <w:lang w:val="id-ID"/>
+        </w:rPr>
+      </w:pPr>
     </w:p>
     <w:p>
       <w:pPr>
-        <w:ind w:left="1080"/>
-        <w:rPr>
-          <w:rFonts w:ascii="Times New Roman" w:hAnsi="Times New Roman"/>
-          <w:lang w:val="id-ID"/>
-        </w:rPr>
-      </w:pPr>
+        <w:jc w:val="both"/>
+        <w:rPr>
+          <w:rFonts w:ascii="Times New Roman" w:hAnsi="Times New Roman"/>
+          <w:lang w:val="id-ID"/>
+        </w:rPr>
+      </w:pPr>
+      <w:r>
+        <w:rPr>
+          <w:rFonts w:ascii="Times New Roman" w:hAnsi="Times New Roman"/>
+          <w:lang w:val="id-ID"/>
+        </w:rPr>
+        <w:t>Demikian</w:t>
+      </w:r>
+      <w:r>
+        <w:rPr>
+          <w:rFonts w:ascii="Times New Roman" w:hAnsi="Times New Roman"/>
+          <w:lang w:val="id-ID"/>
+        </w:rPr>
+        <w:t xml:space="preserve"> surat keterangan ini dibuat dengan sebenarnya untuk dapat dipergunakan sebagaimana mestinya.</w:t>
+      </w:r>
     </w:p>
     <w:p>
       <w:pPr>
-        <w:jc w:val="both"/>
-        <w:rPr>
-          <w:rFonts w:ascii="Times New Roman" w:hAnsi="Times New Roman"/>
-          <w:lang w:val="id-ID"/>
-        </w:rPr>
-      </w:pPr>
-      <w:r>
-        <w:rPr>
-          <w:rFonts w:ascii="Times New Roman" w:hAnsi="Times New Roman"/>
-          <w:lang w:val="id-ID"/>
-        </w:rPr>
-        <w:t>Demikian</w:t>
-      </w:r>
-      <w:r>
-        <w:rPr>
-          <w:rFonts w:ascii="Times New Roman" w:hAnsi="Times New Roman"/>
-          <w:lang w:val="id-ID"/>
-        </w:rPr>
-        <w:t xml:space="preserve"> surat keterangan ini dibuat dengan sebenarnya untuk dapat dipergunakan sebagaimana mestinya.</w:t>
-      </w:r>
+        <w:ind w:left="4320" w:firstLine="720"/>
+        <w:rPr>
+          <w:rFonts w:ascii="Times New Roman" w:hAnsi="Times New Roman"/>
+          <w:lang w:val="id-ID"/>
+        </w:rPr>
+      </w:pPr>
     </w:p>
     <w:p>
       <w:pPr>
-        <w:ind w:left="4320" w:firstLine="720"/>
+        <w:ind w:left="3600" w:firstLine="720"/>
         <w:rPr>
           <w:rFonts w:ascii="Times New Roman" w:hAnsi="Times New Roman"/>
           <w:lang w:val="id-ID"/>
@@ -1091,6 +1054,26 @@
           <w:lang w:val="id-ID"/>
         </w:rPr>
       </w:pPr>
+      <w:r>
+        <w:rPr>
+          <w:rFonts w:ascii="Times New Roman" w:hAnsi="Times New Roman"/>
+          <w:lang w:val="id-ID"/>
+        </w:rPr>
+        <w:t xml:space="preserve">Padang, </w:t>
+      </w:r>
+      <w:r>
+        <w:rPr>
+          <w:rFonts w:ascii="Times New Roman" w:hAnsi="Times New Roman"/>
+        </w:rPr>
+        <w:t xml:space="preserve"> </w:t>
+      </w:r>
+      <w:r>
+        <w:rPr>
+          <w:rFonts w:ascii="Times New Roman" w:hAnsi="Times New Roman"/>
+          <w:lang w:val="id-ID"/>
+        </w:rPr>
+        <w:t>${tgl_surat}</w:t>
+      </w:r>
     </w:p>
     <w:p>
       <w:pPr>
@@ -1105,53 +1088,17 @@
           <w:rFonts w:ascii="Times New Roman" w:hAnsi="Times New Roman"/>
           <w:lang w:val="id-ID"/>
         </w:rPr>
-        <w:t xml:space="preserve">Padang, </w:t>
-      </w:r>
-      <w:r>
-        <w:rPr>
-          <w:rFonts w:ascii="Times New Roman" w:hAnsi="Times New Roman"/>
-        </w:rPr>
-        <w:t xml:space="preserve"> </w:t>
-      </w:r>
-      <w:r>
-        <w:rPr>
-          <w:rFonts w:ascii="Times New Roman" w:hAnsi="Times New Roman"/>
-          <w:lang w:val="id-ID"/>
-        </w:rPr>
-        <w:t>${tgl_surat}</w:t>
+        <w:t>An. Wakil  Dekan  III</w:t>
       </w:r>
     </w:p>
     <w:p>
       <w:pPr>
-        <w:ind w:left="3600" w:firstLine="720"/>
-        <w:rPr>
-          <w:rFonts w:ascii="Times New Roman" w:hAnsi="Times New Roman"/>
-          <w:lang w:val="id-ID"/>
-        </w:rPr>
-      </w:pPr>
-      <w:r>
-        <w:rPr>
-          <w:rFonts w:ascii="Times New Roman" w:hAnsi="Times New Roman"/>
-          <w:lang w:val="id-ID"/>
-        </w:rPr>
-        <w:t>An. Wakil  Dekan  III</w:t>
-      </w:r>
-    </w:p>
-    <w:p>
-      <w:pPr>
         <w:ind w:left="4320"/>
         <w:rPr>
           <w:rFonts w:ascii="Times New Roman" w:hAnsi="Times New Roman"/>
           <w:lang w:val="id-ID"/>
         </w:rPr>
       </w:pPr>
-      <w:r>
-        <w:rPr>
-          <w:rFonts w:ascii="Times New Roman" w:hAnsi="Times New Roman"/>
-          <w:lang w:val="id-ID"/>
-        </w:rPr>
-        <w:t>Ub.</w:t>
-      </w:r>
       <w:r>
         <w:rPr>
           <w:rFonts w:ascii="Times New Roman" w:hAnsi="Times New Roman"/>
@@ -1449,7 +1396,24 @@
               <w:szCs w:val="25"/>
               <w:lang w:val="id-ID"/>
             </w:rPr>
-            <w:t xml:space="preserve">KEMENTERIAN RISET TEKNOLOGI DAN PENDIDIKAN TINGGI </w:t>
+            <w:t xml:space="preserve">KEMENTERIAN </w:t>
+          </w:r>
+          <w:r>
+            <w:rPr>
+              <w:rFonts w:ascii="Times New Roman" w:hAnsi="Times New Roman"/>
+              <w:sz w:val="25"/>
+              <w:szCs w:val="25"/>
+            </w:rPr>
+            <w:t>PENDIDIKAN DAN KEBUDAYAAN</w:t>
+          </w:r>
+          <w:r>
+            <w:rPr>
+              <w:rFonts w:ascii="Times New Roman" w:hAnsi="Times New Roman"/>
+              <w:sz w:val="25"/>
+              <w:szCs w:val="25"/>
+              <w:lang w:val="id-ID"/>
+            </w:rPr>
+            <w:t xml:space="preserve"> </w:t>
           </w:r>
         </w:p>
         <w:p>
@@ -5385,6 +5349,36 @@
   </w:num>
   <w:num w:numId="40">
     <w:abstractNumId w:val="32"/>
+  </w:num>
+  <w:num w:numId="41">
+    <w:abstractNumId w:val="23"/>
+    <w:lvlOverride w:ilvl="0">
+      <w:startOverride w:val="1"/>
+    </w:lvlOverride>
+    <w:lvlOverride w:ilvl="1">
+      <w:startOverride w:val="1"/>
+    </w:lvlOverride>
+    <w:lvlOverride w:ilvl="2">
+      <w:startOverride w:val="1"/>
+    </w:lvlOverride>
+    <w:lvlOverride w:ilvl="3">
+      <w:startOverride w:val="1"/>
+    </w:lvlOverride>
+    <w:lvlOverride w:ilvl="4">
+      <w:startOverride w:val="1"/>
+    </w:lvlOverride>
+    <w:lvlOverride w:ilvl="5">
+      <w:startOverride w:val="1"/>
+    </w:lvlOverride>
+    <w:lvlOverride w:ilvl="6">
+      <w:startOverride w:val="1"/>
+    </w:lvlOverride>
+    <w:lvlOverride w:ilvl="7">
+      <w:startOverride w:val="1"/>
+    </w:lvlOverride>
+    <w:lvlOverride w:ilvl="8">
+      <w:startOverride w:val="1"/>
+    </w:lvlOverride>
   </w:num>
 </w:numbering>
 </file>
@@ -6179,7 +6173,7 @@
 </file>
 
 <file path=customXml/itemProps1.xml><?xml version="1.0" encoding="utf-8"?>
-<ds:datastoreItem xmlns:ds="http://schemas.openxmlformats.org/officeDocument/2006/customXml" ds:itemID="{62870E11-4132-47D1-BB85-94D110703571}">
+<ds:datastoreItem xmlns:ds="http://schemas.openxmlformats.org/officeDocument/2006/customXml" ds:itemID="{2527ACB4-2678-4E9E-88B7-8691EBF05AB8}">
   <ds:schemaRefs>
     <ds:schemaRef ds:uri="http://schemas.openxmlformats.org/officeDocument/2006/bibliography"/>
   </ds:schemaRefs>

</xml_diff>